<commit_message>
Update cours Assurrance qualité
</commit_message>
<xml_diff>
--- a/Session_Automne_2023/Assurance de la qualité et gestion de projets informatiques (INF33307-MS)/Travaux Pratiques/TP1/TP1_33307_A2023.docx
+++ b/Session_Automne_2023/Assurance de la qualité et gestion de projets informatiques (INF33307-MS)/Travaux Pratiques/TP1/TP1_33307_A2023.docx
@@ -1892,8 +1892,72 @@
         <w:rPr>
           <w:noProof/>
         </w:rPr>
+        <mc:AlternateContent>
+          <mc:Choice Requires="wpi">
+            <w:drawing>
+              <wp:anchor distT="0" distB="0" distL="114300" distR="114300" simplePos="0" relativeHeight="251663360" behindDoc="0" locked="0" layoutInCell="1" allowOverlap="1" wp14:anchorId="5BADAF07" wp14:editId="18EB6CC3">
+                <wp:simplePos x="0" y="0"/>
+                <wp:positionH relativeFrom="column">
+                  <wp:posOffset>364490</wp:posOffset>
+                </wp:positionH>
+                <wp:positionV relativeFrom="paragraph">
+                  <wp:posOffset>2459355</wp:posOffset>
+                </wp:positionV>
+                <wp:extent cx="108310" cy="71755"/>
+                <wp:effectExtent l="38100" t="38100" r="6350" b="42545"/>
+                <wp:wrapNone/>
+                <wp:docPr id="845267074" name="Encre 10"/>
+                <wp:cNvGraphicFramePr/>
+                <a:graphic xmlns:a="http://schemas.openxmlformats.org/drawingml/2006/main">
+                  <a:graphicData uri="http://schemas.microsoft.com/office/word/2010/wordprocessingInk">
+                    <w14:contentPart bwMode="auto" r:id="rId9">
+                      <w14:nvContentPartPr>
+                        <w14:cNvContentPartPr/>
+                      </w14:nvContentPartPr>
+                      <w14:xfrm>
+                        <a:off x="0" y="0"/>
+                        <a:ext cx="108310" cy="71755"/>
+                      </w14:xfrm>
+                    </w14:contentPart>
+                  </a:graphicData>
+                </a:graphic>
+              </wp:anchor>
+            </w:drawing>
+          </mc:Choice>
+          <mc:Fallback>
+            <w:pict>
+              <v:shapetype w14:anchorId="3EDABF46" id="_x0000_t75" coordsize="21600,21600" o:spt="75" o:preferrelative="t" path="m@4@5l@4@11@9@11@9@5xe" filled="f" stroked="f">
+                <v:stroke joinstyle="miter"/>
+                <v:formulas>
+                  <v:f eqn="if lineDrawn pixelLineWidth 0"/>
+                  <v:f eqn="sum @0 1 0"/>
+                  <v:f eqn="sum 0 0 @1"/>
+                  <v:f eqn="prod @2 1 2"/>
+                  <v:f eqn="prod @3 21600 pixelWidth"/>
+                  <v:f eqn="prod @3 21600 pixelHeight"/>
+                  <v:f eqn="sum @0 0 1"/>
+                  <v:f eqn="prod @6 1 2"/>
+                  <v:f eqn="prod @7 21600 pixelWidth"/>
+                  <v:f eqn="sum @8 21600 0"/>
+                  <v:f eqn="prod @7 21600 pixelHeight"/>
+                  <v:f eqn="sum @10 21600 0"/>
+                </v:formulas>
+                <v:path o:extrusionok="f" gradientshapeok="t" o:connecttype="rect"/>
+                <o:lock v:ext="edit" aspectratio="t"/>
+              </v:shapetype>
+              <v:shape id="Encre 10" o:spid="_x0000_s1026" type="#_x0000_t75" style="position:absolute;margin-left:28pt;margin-top:192.95pt;width:9.95pt;height:7.05pt;z-index:251663360;visibility:visible;mso-wrap-style:square;mso-wrap-distance-left:9pt;mso-wrap-distance-top:0;mso-wrap-distance-right:9pt;mso-wrap-distance-bottom:0;mso-position-horizontal:absolute;mso-position-horizontal-relative:text;mso-position-vertical:absolute;mso-position-vertical-relative:text" o:gfxdata="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">
+                <v:imagedata r:id="rId10" o:title=""/>
+              </v:shape>
+            </w:pict>
+          </mc:Fallback>
+        </mc:AlternateContent>
+      </w:r>
+      <w:r>
+        <w:rPr>
+          <w:noProof/>
+        </w:rPr>
         <w:drawing>
-          <wp:inline distT="0" distB="0" distL="0" distR="0" wp14:anchorId="1EB46480" wp14:editId="1AE2F194">
+          <wp:inline distT="0" distB="0" distL="0" distR="0" wp14:anchorId="1EB46480" wp14:editId="31685077">
             <wp:extent cx="7078980" cy="5836920"/>
             <wp:effectExtent l="0" t="0" r="7620" b="0"/>
             <wp:docPr id="3" name="Image 3" descr="Une image contenant texte, diagramme, Plan, Dessin technique&#10;&#10;Description générée automatiquement"/>
@@ -1910,7 +1974,7 @@
                     </pic:cNvPicPr>
                   </pic:nvPicPr>
                   <pic:blipFill>
-                    <a:blip r:embed="rId9">
+                    <a:blip r:embed="rId11">
                       <a:extLst>
                         <a:ext uri="{28A0092B-C50C-407E-A947-70E740481C1C}">
                           <a14:useLocalDpi xmlns:a14="http://schemas.microsoft.com/office/drawing/2010/main" val="0"/>
@@ -2106,7 +2170,7 @@
                     </pic:cNvPicPr>
                   </pic:nvPicPr>
                   <pic:blipFill>
-                    <a:blip r:embed="rId10">
+                    <a:blip r:embed="rId12">
                       <a:extLst>
                         <a:ext uri="{28A0092B-C50C-407E-A947-70E740481C1C}">
                           <a14:useLocalDpi xmlns:a14="http://schemas.microsoft.com/office/drawing/2010/main" val="0"/>
@@ -2163,7 +2227,7 @@
                     </pic:cNvPicPr>
                   </pic:nvPicPr>
                   <pic:blipFill>
-                    <a:blip r:embed="rId11">
+                    <a:blip r:embed="rId13">
                       <a:extLst>
                         <a:ext uri="{28A0092B-C50C-407E-A947-70E740481C1C}">
                           <a14:useLocalDpi xmlns:a14="http://schemas.microsoft.com/office/drawing/2010/main" val="0"/>
@@ -2220,7 +2284,7 @@
                     </pic:cNvPicPr>
                   </pic:nvPicPr>
                   <pic:blipFill>
-                    <a:blip r:embed="rId12">
+                    <a:blip r:embed="rId14">
                       <a:extLst>
                         <a:ext uri="{28A0092B-C50C-407E-A947-70E740481C1C}">
                           <a14:useLocalDpi xmlns:a14="http://schemas.microsoft.com/office/drawing/2010/main" val="0"/>
@@ -2276,7 +2340,7 @@
                     </pic:cNvPicPr>
                   </pic:nvPicPr>
                   <pic:blipFill>
-                    <a:blip r:embed="rId13">
+                    <a:blip r:embed="rId15">
                       <a:extLst>
                         <a:ext uri="{28A0092B-C50C-407E-A947-70E740481C1C}">
                           <a14:useLocalDpi xmlns:a14="http://schemas.microsoft.com/office/drawing/2010/main" val="0"/>
@@ -2332,7 +2396,7 @@
                     </pic:cNvPicPr>
                   </pic:nvPicPr>
                   <pic:blipFill>
-                    <a:blip r:embed="rId14">
+                    <a:blip r:embed="rId16">
                       <a:extLst>
                         <a:ext uri="{28A0092B-C50C-407E-A947-70E740481C1C}">
                           <a14:useLocalDpi xmlns:a14="http://schemas.microsoft.com/office/drawing/2010/main" val="0"/>
@@ -2388,7 +2452,7 @@
                     </pic:cNvPicPr>
                   </pic:nvPicPr>
                   <pic:blipFill>
-                    <a:blip r:embed="rId15">
+                    <a:blip r:embed="rId17">
                       <a:extLst>
                         <a:ext uri="{28A0092B-C50C-407E-A947-70E740481C1C}">
                           <a14:useLocalDpi xmlns:a14="http://schemas.microsoft.com/office/drawing/2010/main" val="0"/>
@@ -2444,7 +2508,7 @@
                     </pic:cNvPicPr>
                   </pic:nvPicPr>
                   <pic:blipFill>
-                    <a:blip r:embed="rId16">
+                    <a:blip r:embed="rId18">
                       <a:extLst>
                         <a:ext uri="{28A0092B-C50C-407E-A947-70E740481C1C}">
                           <a14:useLocalDpi xmlns:a14="http://schemas.microsoft.com/office/drawing/2010/main" val="0"/>
@@ -2500,7 +2564,7 @@
                     </pic:cNvPicPr>
                   </pic:nvPicPr>
                   <pic:blipFill>
-                    <a:blip r:embed="rId17">
+                    <a:blip r:embed="rId19">
                       <a:extLst>
                         <a:ext uri="{28A0092B-C50C-407E-A947-70E740481C1C}">
                           <a14:useLocalDpi xmlns:a14="http://schemas.microsoft.com/office/drawing/2010/main" val="0"/>
@@ -2557,7 +2621,7 @@
                     </pic:cNvPicPr>
                   </pic:nvPicPr>
                   <pic:blipFill>
-                    <a:blip r:embed="rId18">
+                    <a:blip r:embed="rId20">
                       <a:extLst>
                         <a:ext uri="{28A0092B-C50C-407E-A947-70E740481C1C}">
                           <a14:useLocalDpi xmlns:a14="http://schemas.microsoft.com/office/drawing/2010/main" val="0"/>
@@ -2613,7 +2677,7 @@
                     </pic:cNvPicPr>
                   </pic:nvPicPr>
                   <pic:blipFill>
-                    <a:blip r:embed="rId19">
+                    <a:blip r:embed="rId21">
                       <a:extLst>
                         <a:ext uri="{28A0092B-C50C-407E-A947-70E740481C1C}">
                           <a14:useLocalDpi xmlns:a14="http://schemas.microsoft.com/office/drawing/2010/main" val="0"/>
@@ -2670,7 +2734,7 @@
                     </pic:cNvPicPr>
                   </pic:nvPicPr>
                   <pic:blipFill>
-                    <a:blip r:embed="rId20">
+                    <a:blip r:embed="rId22">
                       <a:extLst>
                         <a:ext uri="{28A0092B-C50C-407E-A947-70E740481C1C}">
                           <a14:useLocalDpi xmlns:a14="http://schemas.microsoft.com/office/drawing/2010/main" val="0"/>
@@ -2726,7 +2790,7 @@
                     </pic:cNvPicPr>
                   </pic:nvPicPr>
                   <pic:blipFill>
-                    <a:blip r:embed="rId21">
+                    <a:blip r:embed="rId23">
                       <a:extLst>
                         <a:ext uri="{28A0092B-C50C-407E-A947-70E740481C1C}">
                           <a14:useLocalDpi xmlns:a14="http://schemas.microsoft.com/office/drawing/2010/main" val="0"/>
@@ -2783,7 +2847,7 @@
                     </pic:cNvPicPr>
                   </pic:nvPicPr>
                   <pic:blipFill>
-                    <a:blip r:embed="rId22">
+                    <a:blip r:embed="rId24">
                       <a:extLst>
                         <a:ext uri="{28A0092B-C50C-407E-A947-70E740481C1C}">
                           <a14:useLocalDpi xmlns:a14="http://schemas.microsoft.com/office/drawing/2010/main" val="0"/>
@@ -2821,12 +2885,12 @@
       </w:pPr>
     </w:p>
     <w:sectPr>
-      <w:headerReference w:type="even" r:id="rId23"/>
-      <w:headerReference w:type="default" r:id="rId24"/>
-      <w:footerReference w:type="even" r:id="rId25"/>
-      <w:footerReference w:type="default" r:id="rId26"/>
-      <w:headerReference w:type="first" r:id="rId27"/>
-      <w:footerReference w:type="first" r:id="rId28"/>
+      <w:headerReference w:type="even" r:id="rId25"/>
+      <w:headerReference w:type="default" r:id="rId26"/>
+      <w:footerReference w:type="even" r:id="rId27"/>
+      <w:footerReference w:type="default" r:id="rId28"/>
+      <w:headerReference w:type="first" r:id="rId29"/>
+      <w:footerReference w:type="first" r:id="rId30"/>
       <w:pgSz w:w="12240" w:h="15840"/>
       <w:pgMar w:top="1440" w:right="1800" w:bottom="1440" w:left="1800" w:header="708" w:footer="708" w:gutter="0"/>
       <w:cols w:space="708"/>
@@ -8217,6 +8281,35 @@
 </w:styles>
 </file>
 
+<file path=word/ink/ink1.xml><?xml version="1.0" encoding="utf-8"?>
+<inkml:ink xmlns:inkml="http://www.w3.org/2003/InkML">
+  <inkml:definitions>
+    <inkml:context xml:id="ctx0">
+      <inkml:inkSource xml:id="inkSrc0">
+        <inkml:traceFormat>
+          <inkml:channel name="X" type="integer" min="-2.14748E9" max="2.14748E9" units="cm"/>
+          <inkml:channel name="Y" type="integer" min="-2.14748E9" max="2.14748E9" units="cm"/>
+          <inkml:channel name="F" type="integer" max="32767" units="dev"/>
+        </inkml:traceFormat>
+        <inkml:channelProperties>
+          <inkml:channelProperty channel="X" name="resolution" value="1000" units="1/cm"/>
+          <inkml:channelProperty channel="Y" name="resolution" value="1000" units="1/cm"/>
+          <inkml:channelProperty channel="F" name="resolution" value="0" units="1/dev"/>
+        </inkml:channelProperties>
+      </inkml:inkSource>
+      <inkml:timestamp xml:id="ts0" timeString="2023-10-09T20:07:01.614"/>
+    </inkml:context>
+    <inkml:brush xml:id="br0">
+      <inkml:brushProperty name="width" value="0.05" units="cm"/>
+      <inkml:brushProperty name="height" value="0.05" units="cm"/>
+    </inkml:brush>
+  </inkml:definitions>
+  <inkml:trace contextRef="#ctx0" brushRef="#br0">45 4 24575,'-2'0'0,"1"1"0,-1-1 0,0 1 0,1-1 0,-1 1 0,1 0 0,-1-1 0,0 1 0,1 0 0,0 0 0,-1 0 0,1 0 0,0 0 0,-1 1 0,1-1 0,0 0 0,0 0 0,0 1 0,0-1 0,0 1 0,0-1 0,1 1 0,-1-1 0,0 1 0,1 0 0,-1-1 0,1 3 0,-3 4 0,1 1 0,0 0 0,0 15 0,1-16 0,0 1 0,0 0 0,1 0 0,1-1 0,-1 1 0,3 9 0,-3-16 0,1 0 0,-1 0 0,1 0 0,0 0 0,0 0 0,0 0 0,0 0 0,0 0 0,0-1 0,0 1 0,1 0 0,-1-1 0,0 1 0,1-1 0,0 0 0,-1 1 0,1-1 0,0 0 0,0 0 0,-1 0 0,1 0 0,0 0 0,0 0 0,0-1 0,0 1 0,3 0 0,-1 0 0,0-1 0,-1 1 0,1-1 0,0 0 0,-1 1 0,1-2 0,0 1 0,-1 0 0,1-1 0,0 1 0,-1-1 0,1 0 0,-1-1 0,1 1 0,3-2 0,-5 1 0,0 0 0,1 0 0,-1 0 0,0 0 0,-1 0 0,1 0 0,0-1 0,-1 1 0,1-1 0,-1 1 0,0-1 0,1 0 0,-1 1 0,-1-1 0,1 0 0,0 0 0,-1 1 0,1-1 0,-1-6 0,1 3-60,0-6 98,0 0-1,-1-1 1,-1 1-1,-1-15 1,1 25-94,1 0 1,0-1 0,-1 1 0,0-1-1,0 1 1,1 0 0,-1-1-1,-1 1 1,1 0 0,0 0 0,0 0-1,-1 0 1,0 0 0,1 0-1,-1 0 1,0 1 0,0-1 0,1 1-1,-1-1 1,-1 1 0,1 0-1,0-1 1,0 1 0,0 0 0,-1 0-1,-4-1 1,-9 0-6771</inkml:trace>
+  <inkml:trace contextRef="#ctx0" brushRef="#br0" timeOffset="1049.44">214 173 24575,'-4'0'0</inkml:trace>
+  <inkml:trace contextRef="#ctx0" brushRef="#br0" timeOffset="1863.86">300 173 24575</inkml:trace>
+</inkml:ink>
+</file>
+
 <file path=word/theme/theme1.xml><?xml version="1.0" encoding="utf-8"?>
 <a:theme xmlns:a="http://schemas.openxmlformats.org/drawingml/2006/main" name="Thème Office">
   <a:themeElements>

</xml_diff>